<commit_message>
round one of edits
</commit_message>
<xml_diff>
--- a/AwayDay.docx
+++ b/AwayDay.docx
@@ -7,25 +7,25 @@
         <w:pStyle w:val="Title"/>
       </w:pPr>
       <w:r>
-        <w:t xml:space="preserve">Bookdown</w:t>
-      </w:r>
-      <w:r>
-        <w:t xml:space="preserve"> </w:t>
-      </w:r>
-      <w:r>
-        <w:t xml:space="preserve">Clavertondown</w:t>
-      </w:r>
-      <w:r>
-        <w:t xml:space="preserve"> </w:t>
-      </w:r>
-      <w:r>
-        <w:t xml:space="preserve">Quarto</w:t>
-      </w:r>
-      <w:r>
-        <w:t xml:space="preserve"> </w:t>
-      </w:r>
-      <w:r>
-        <w:t xml:space="preserve">AwayDay</w:t>
+        <w:t xml:space="preserve">Creating</w:t>
+      </w:r>
+      <w:r>
+        <w:t xml:space="preserve"> </w:t>
+      </w:r>
+      <w:r>
+        <w:t xml:space="preserve">Accessible</w:t>
+      </w:r>
+      <w:r>
+        <w:t xml:space="preserve"> </w:t>
+      </w:r>
+      <w:r>
+        <w:t xml:space="preserve">Online</w:t>
+      </w:r>
+      <w:r>
+        <w:t xml:space="preserve"> </w:t>
+      </w:r>
+      <w:r>
+        <w:t xml:space="preserve">Resources</w:t>
       </w:r>
     </w:p>
     <w:p>
@@ -155,7 +155,7 @@
         <w:t xml:space="preserve"> </w:t>
       </w:r>
       <w:r>
-        <w:t xml:space="preserve">is a well established online book authoring platform which enabled accessible content to be generated, principally mathematics which renders using MathJax.As well as generating a .html webpage Bookdown also generates .pdf and .epub documents for offline browsing and allows the webage to be altered for browsing preferences. Bookdown mainly uses Markdown in authoring.</w:t>
+        <w:t xml:space="preserve">is a well established online book authoring platform which enabled accessible content to be generated, principally mathematics which renders using MathJax. As well as generating a .html webpage Bookdown also generates .pdf and .epub documents for offline browsing and allows the webage to be altered for browsing preferences. Bookdown mainly uses Markdown in authoring.</w:t>
       </w:r>
       <w:r>
         <w:t xml:space="preserve"> </w:t>

</xml_diff>